<commit_message>
edit script(1 done 2 3 not)
</commit_message>
<xml_diff>
--- a/hw1/HW1_2024.docx
+++ b/hw1/HW1_2024.docx
@@ -1,6 +1,6 @@
 
 <file path=word/document.xml><?xml version="1.0" encoding="utf-8"?>
-<w:document xmlns:wpc="http://schemas.microsoft.com/office/word/2010/wordprocessingCanvas" xmlns:cx="http://schemas.microsoft.com/office/drawing/2014/chartex" xmlns:mc="http://schemas.openxmlformats.org/markup-compatibility/2006" xmlns:o="urn:schemas-microsoft-com:office:office" xmlns:r="http://schemas.openxmlformats.org/officeDocument/2006/relationships" xmlns:m="http://schemas.openxmlformats.org/officeDocument/2006/math" xmlns:v="urn:schemas-microsoft-com:vml" xmlns:wp14="http://schemas.microsoft.com/office/word/2010/wordprocessingDrawing" xmlns:wp="http://schemas.openxmlformats.org/drawingml/2006/wordprocessingDrawing" xmlns:w10="urn:schemas-microsoft-com:office:word" xmlns:w="http://schemas.openxmlformats.org/wordprocessingml/2006/main" xmlns:w14="http://schemas.microsoft.com/office/word/2010/wordml" xmlns:w15="http://schemas.microsoft.com/office/word/2012/wordml" xmlns:w16se="http://schemas.microsoft.com/office/word/2015/wordml/symex" xmlns:wpg="http://schemas.microsoft.com/office/word/2010/wordprocessingGroup" xmlns:wpi="http://schemas.microsoft.com/office/word/2010/wordprocessingInk" xmlns:wne="http://schemas.microsoft.com/office/word/2006/wordml" xmlns:wps="http://schemas.microsoft.com/office/word/2010/wordprocessingShape" mc:Ignorable="w14 w15 w16se wp14">
+<w:document xmlns:wpc="http://schemas.microsoft.com/office/word/2010/wordprocessingCanvas" xmlns:cx="http://schemas.microsoft.com/office/drawing/2014/chartex" xmlns:cx1="http://schemas.microsoft.com/office/drawing/2015/9/8/chartex" xmlns:cx2="http://schemas.microsoft.com/office/drawing/2015/10/21/chartex" xmlns:cx3="http://schemas.microsoft.com/office/drawing/2016/5/9/chartex" xmlns:cx4="http://schemas.microsoft.com/office/drawing/2016/5/10/chartex" xmlns:cx5="http://schemas.microsoft.com/office/drawing/2016/5/11/chartex" xmlns:cx6="http://schemas.microsoft.com/office/drawing/2016/5/12/chartex" xmlns:cx7="http://schemas.microsoft.com/office/drawing/2016/5/13/chartex" xmlns:cx8="http://schemas.microsoft.com/office/drawing/2016/5/14/chartex" xmlns:mc="http://schemas.openxmlformats.org/markup-compatibility/2006" xmlns:aink="http://schemas.microsoft.com/office/drawing/2016/ink" xmlns:am3d="http://schemas.microsoft.com/office/drawing/2017/model3d" xmlns:o="urn:schemas-microsoft-com:office:office" xmlns:r="http://schemas.openxmlformats.org/officeDocument/2006/relationships" xmlns:m="http://schemas.openxmlformats.org/officeDocument/2006/math" xmlns:v="urn:schemas-microsoft-com:vml" xmlns:wp14="http://schemas.microsoft.com/office/word/2010/wordprocessingDrawing" xmlns:wp="http://schemas.openxmlformats.org/drawingml/2006/wordprocessingDrawing" xmlns:w10="urn:schemas-microsoft-com:office:word" xmlns:w="http://schemas.openxmlformats.org/wordprocessingml/2006/main" xmlns:w14="http://schemas.microsoft.com/office/word/2010/wordml" xmlns:w15="http://schemas.microsoft.com/office/word/2012/wordml" xmlns:w16cex="http://schemas.microsoft.com/office/word/2018/wordml/cex" xmlns:w16cid="http://schemas.microsoft.com/office/word/2016/wordml/cid" xmlns:w16="http://schemas.microsoft.com/office/word/2018/wordml" xmlns:w16sdtdh="http://schemas.microsoft.com/office/word/2020/wordml/sdtdatahash" xmlns:w16se="http://schemas.microsoft.com/office/word/2015/wordml/symex" xmlns:wpg="http://schemas.microsoft.com/office/word/2010/wordprocessingGroup" xmlns:wpi="http://schemas.microsoft.com/office/word/2010/wordprocessingInk" xmlns:wne="http://schemas.microsoft.com/office/word/2006/wordml" xmlns:wps="http://schemas.microsoft.com/office/word/2010/wordprocessingShape" mc:Ignorable="w14 w15 w16se w16cid w16 w16cex w16sdtdh wp14">
   <w:body>
     <w:p>
       <w:pPr>
@@ -291,7 +291,7 @@
           <w:numId w:val="3"/>
         </w:numPr>
         <w:rPr>
-          <w:rFonts w:asciiTheme="minorHAnsi" w:eastAsia="標楷體" w:cstheme="minorHAnsi" w:hint="eastAsia"/>
+          <w:rFonts w:asciiTheme="minorHAnsi" w:eastAsia="標楷體" w:cstheme="minorHAnsi"/>
           <w:i/>
         </w:rPr>
       </w:pPr>
@@ -338,13 +338,7 @@
           <w:rPr>
             <w:rFonts w:ascii="Cambria Math" w:eastAsia="標楷體" w:hAnsi="Cambria Math" w:cstheme="minorHAnsi"/>
           </w:rPr>
-          <m:t>, k</m:t>
-        </m:r>
-        <m:r>
-          <w:rPr>
-            <w:rFonts w:ascii="Cambria Math" w:eastAsia="標楷體" w:hAnsi="Cambria Math" w:cstheme="minorHAnsi"/>
-          </w:rPr>
-          <m:t>∈{ 11, 12,13,…,25}</m:t>
+          <m:t>, k∈{ 11, 12,13,…,25}</m:t>
         </m:r>
       </m:oMath>
       <w:r>
@@ -564,13 +558,7 @@
         <w:rPr>
           <w:rFonts w:ascii="Times New Roman" w:eastAsia="標楷體" w:hAnsi="Times New Roman" w:cs="Times New Roman"/>
         </w:rPr>
-        <w:t>++</w:t>
-      </w:r>
-      <w:r>
-        <w:rPr>
-          <w:rFonts w:ascii="Times New Roman" w:eastAsia="標楷體" w:hAnsi="Times New Roman" w:cs="Times New Roman"/>
-        </w:rPr>
-        <w:t>:</w:t>
+        <w:t>++:</w:t>
       </w:r>
       <w:r>
         <w:rPr>
@@ -1826,19 +1814,7 @@
         <w:rPr>
           <w:rFonts w:ascii="Times New Roman" w:eastAsia="標楷體" w:hAnsi="Times New Roman" w:cs="Times New Roman" w:hint="eastAsia"/>
         </w:rPr>
-        <w:t>程式碼解釋可以用</w:t>
-      </w:r>
-      <w:r>
-        <w:rPr>
-          <w:rFonts w:ascii="Times New Roman" w:eastAsia="標楷體" w:hAnsi="Times New Roman" w:cs="Times New Roman" w:hint="eastAsia"/>
-        </w:rPr>
-        <w:t>文字說明</w:t>
-      </w:r>
-      <w:r>
-        <w:rPr>
-          <w:rFonts w:ascii="Times New Roman" w:eastAsia="標楷體" w:hAnsi="Times New Roman" w:cs="Times New Roman" w:hint="eastAsia"/>
-        </w:rPr>
-        <w:t>（程式碼註解不算）或是錄製影片講解。</w:t>
+        <w:t>程式碼解釋可以用文字說明（程式碼註解不算）或是錄製影片講解。</w:t>
       </w:r>
       <w:r>
         <w:rPr>
@@ -1858,7 +1834,7 @@
         <w:pStyle w:val="Default"/>
         <w:ind w:left="720"/>
         <w:rPr>
-          <w:rFonts w:ascii="Times New Roman" w:eastAsia="標楷體" w:hAnsi="Times New Roman" w:cs="Times New Roman" w:hint="eastAsia"/>
+          <w:rFonts w:ascii="Times New Roman" w:eastAsia="標楷體" w:hAnsi="Times New Roman" w:cs="Times New Roman"/>
         </w:rPr>
       </w:pPr>
       <w:r>
@@ -1951,7 +1927,7 @@
         <w:pStyle w:val="Default"/>
         <w:ind w:left="720"/>
         <w:rPr>
-          <w:rFonts w:ascii="Times New Roman" w:eastAsia="標楷體" w:hAnsi="Times New Roman" w:cs="Times New Roman" w:hint="eastAsia"/>
+          <w:rFonts w:ascii="Times New Roman" w:eastAsia="標楷體" w:hAnsi="Times New Roman" w:cs="Times New Roman"/>
         </w:rPr>
       </w:pPr>
       <w:r>
@@ -2042,22 +2018,30 @@
         <w:rPr>
           <w:rFonts w:ascii="Times New Roman" w:eastAsia="標楷體" w:hAnsi="Times New Roman" w:cs="Times New Roman" w:hint="eastAsia"/>
         </w:rPr>
-        <w:t>遇到的</w:t>
-      </w:r>
-      <w:bookmarkStart w:id="0" w:name="_GoBack"/>
-      <w:bookmarkEnd w:id="0"/>
-      <w:r>
-        <w:rPr>
-          <w:rFonts w:ascii="Times New Roman" w:eastAsia="標楷體" w:hAnsi="Times New Roman" w:cs="Times New Roman" w:hint="eastAsia"/>
-        </w:rPr>
-        <w:t>問題（例如：無法解釋的實驗結果</w:t>
-      </w:r>
+        <w:t>遇到的問題</w:t>
+      </w:r>
+      <w:proofErr w:type="gramStart"/>
+      <w:r>
+        <w:rPr>
+          <w:rFonts w:ascii="Times New Roman" w:eastAsia="標楷體" w:hAnsi="Times New Roman" w:cs="Times New Roman" w:hint="eastAsia"/>
+        </w:rPr>
+        <w:t>（</w:t>
+      </w:r>
+      <w:proofErr w:type="gramEnd"/>
+      <w:r>
+        <w:rPr>
+          <w:rFonts w:ascii="Times New Roman" w:eastAsia="標楷體" w:hAnsi="Times New Roman" w:cs="Times New Roman" w:hint="eastAsia"/>
+        </w:rPr>
+        <w:t>例如：無法解釋的實驗結果</w:t>
+      </w:r>
+      <w:proofErr w:type="gramStart"/>
       <w:r>
         <w:rPr>
           <w:rFonts w:ascii="Times New Roman" w:eastAsia="標楷體" w:hAnsi="Times New Roman" w:cs="Times New Roman" w:hint="eastAsia"/>
         </w:rPr>
         <w:t>）</w:t>
       </w:r>
+      <w:proofErr w:type="gramEnd"/>
       <w:r>
         <w:rPr>
           <w:rFonts w:ascii="Times New Roman" w:eastAsia="標楷體" w:hAnsi="Times New Roman" w:cs="Times New Roman" w:hint="eastAsia"/>
@@ -2069,7 +2053,228 @@
       <w:pPr>
         <w:pStyle w:val="Default"/>
         <w:rPr>
-          <w:rFonts w:ascii="Times New Roman" w:eastAsia="標楷體" w:hAnsi="Times New Roman" w:cs="Times New Roman" w:hint="eastAsia"/>
+          <w:rFonts w:ascii="Times New Roman" w:eastAsia="標楷體" w:hAnsi="Times New Roman" w:cs="Times New Roman"/>
+        </w:rPr>
+      </w:pPr>
+    </w:p>
+    <w:p>
+      <w:pPr>
+        <w:pStyle w:val="Default"/>
+        <w:rPr>
+          <w:rFonts w:ascii="Times New Roman" w:eastAsia="標楷體" w:hAnsi="Times New Roman" w:cs="Times New Roman"/>
+        </w:rPr>
+      </w:pPr>
+    </w:p>
+    <w:p>
+      <w:pPr>
+        <w:pStyle w:val="Default"/>
+        <w:rPr>
+          <w:rFonts w:ascii="Times New Roman" w:eastAsia="標楷體" w:hAnsi="Times New Roman" w:cs="Times New Roman"/>
+        </w:rPr>
+      </w:pPr>
+    </w:p>
+    <w:p>
+      <w:pPr>
+        <w:pStyle w:val="Default"/>
+        <w:rPr>
+          <w:rFonts w:ascii="Times New Roman" w:eastAsia="標楷體" w:hAnsi="Times New Roman" w:cs="Times New Roman"/>
+        </w:rPr>
+      </w:pPr>
+    </w:p>
+    <w:p>
+      <w:pPr>
+        <w:pStyle w:val="Default"/>
+        <w:rPr>
+          <w:rFonts w:ascii="Times New Roman" w:eastAsia="標楷體" w:hAnsi="Times New Roman" w:cs="Times New Roman"/>
+        </w:rPr>
+      </w:pPr>
+    </w:p>
+    <w:p>
+      <w:pPr>
+        <w:pStyle w:val="Default"/>
+        <w:rPr>
+          <w:rFonts w:ascii="Times New Roman" w:eastAsia="標楷體" w:hAnsi="Times New Roman" w:cs="Times New Roman"/>
+        </w:rPr>
+      </w:pPr>
+    </w:p>
+    <w:p>
+      <w:pPr>
+        <w:pStyle w:val="Default"/>
+        <w:rPr>
+          <w:rFonts w:ascii="Times New Roman" w:eastAsia="標楷體" w:hAnsi="Times New Roman" w:cs="Times New Roman"/>
+        </w:rPr>
+      </w:pPr>
+    </w:p>
+    <w:p>
+      <w:pPr>
+        <w:pStyle w:val="Default"/>
+        <w:rPr>
+          <w:rFonts w:ascii="Times New Roman" w:eastAsia="標楷體" w:hAnsi="Times New Roman" w:cs="Times New Roman"/>
+        </w:rPr>
+      </w:pPr>
+      <w:r>
+        <w:rPr>
+          <w:rFonts w:ascii="Times New Roman" w:eastAsia="標楷體" w:hAnsi="Times New Roman" w:cs="Times New Roman" w:hint="eastAsia"/>
+        </w:rPr>
+        <w:t>問題：</w:t>
+      </w:r>
+    </w:p>
+    <w:p>
+      <w:pPr>
+        <w:pStyle w:val="Default"/>
+        <w:rPr>
+          <w:rFonts w:ascii="Times New Roman" w:eastAsia="標楷體" w:hAnsi="Times New Roman" w:cs="Times New Roman"/>
+        </w:rPr>
+      </w:pPr>
+      <w:r>
+        <w:rPr>
+          <w:rFonts w:ascii="Times New Roman" w:eastAsia="標楷體" w:hAnsi="Times New Roman" w:cs="Times New Roman" w:hint="eastAsia"/>
+        </w:rPr>
+        <w:t>嘗試實作</w:t>
+      </w:r>
+      <w:proofErr w:type="spellStart"/>
+      <w:r>
+        <w:rPr>
+          <w:rFonts w:ascii="Times New Roman" w:eastAsia="標楷體" w:hAnsi="Times New Roman" w:cs="Times New Roman" w:hint="eastAsia"/>
+        </w:rPr>
+        <w:t>l</w:t>
+      </w:r>
+      <w:r>
+        <w:rPr>
+          <w:rFonts w:ascii="Times New Roman" w:eastAsia="標楷體" w:hAnsi="Times New Roman" w:cs="Times New Roman"/>
+        </w:rPr>
+        <w:t>inkedlist</w:t>
+      </w:r>
+      <w:proofErr w:type="spellEnd"/>
+      <w:r>
+        <w:rPr>
+          <w:rFonts w:ascii="Times New Roman" w:eastAsia="標楷體" w:hAnsi="Times New Roman" w:cs="Times New Roman"/>
+        </w:rPr>
+        <w:t>++</w:t>
+      </w:r>
+      <w:r>
+        <w:rPr>
+          <w:rFonts w:ascii="Times New Roman" w:eastAsia="標楷體" w:hAnsi="Times New Roman" w:cs="Times New Roman" w:hint="eastAsia"/>
+        </w:rPr>
+        <w:t>時，想要利用一直讓系統自己隨機找位置直到位置比目前</w:t>
+      </w:r>
+      <w:r>
+        <w:rPr>
+          <w:rFonts w:ascii="Times New Roman" w:eastAsia="標楷體" w:hAnsi="Times New Roman" w:cs="Times New Roman" w:hint="eastAsia"/>
+        </w:rPr>
+        <w:t>tail</w:t>
+      </w:r>
+      <w:r>
+        <w:rPr>
+          <w:rFonts w:ascii="Times New Roman" w:eastAsia="標楷體" w:hAnsi="Times New Roman" w:cs="Times New Roman" w:hint="eastAsia"/>
+        </w:rPr>
+        <w:t>大，</w:t>
+      </w:r>
+      <w:proofErr w:type="gramStart"/>
+      <w:r>
+        <w:rPr>
+          <w:rFonts w:ascii="Times New Roman" w:eastAsia="標楷體" w:hAnsi="Times New Roman" w:cs="Times New Roman" w:hint="eastAsia"/>
+        </w:rPr>
+        <w:t>但僅時做到</w:t>
+      </w:r>
+      <w:proofErr w:type="gramEnd"/>
+      <w:r>
+        <w:rPr>
+          <w:rFonts w:ascii="Times New Roman" w:eastAsia="標楷體" w:hAnsi="Times New Roman" w:cs="Times New Roman" w:hint="eastAsia"/>
+        </w:rPr>
+        <w:t>要插入第</w:t>
+      </w:r>
+      <w:r>
+        <w:rPr>
+          <w:rFonts w:ascii="Times New Roman" w:eastAsia="標楷體" w:hAnsi="Times New Roman" w:cs="Times New Roman" w:hint="eastAsia"/>
+        </w:rPr>
+        <w:t>7</w:t>
+      </w:r>
+      <w:r>
+        <w:rPr>
+          <w:rFonts w:ascii="Times New Roman" w:eastAsia="標楷體" w:hAnsi="Times New Roman" w:cs="Times New Roman" w:hint="eastAsia"/>
+        </w:rPr>
+        <w:t>個資料時就會陷入無限</w:t>
+      </w:r>
+      <w:proofErr w:type="gramStart"/>
+      <w:r>
+        <w:rPr>
+          <w:rFonts w:ascii="Times New Roman" w:eastAsia="標楷體" w:hAnsi="Times New Roman" w:cs="Times New Roman" w:hint="eastAsia"/>
+        </w:rPr>
+        <w:t>迴</w:t>
+      </w:r>
+      <w:proofErr w:type="gramEnd"/>
+      <w:r>
+        <w:rPr>
+          <w:rFonts w:ascii="Times New Roman" w:eastAsia="標楷體" w:hAnsi="Times New Roman" w:cs="Times New Roman" w:hint="eastAsia"/>
+        </w:rPr>
+        <w:t>圈，系統會一直找尋相同的幾個位置，但都沒有比</w:t>
+      </w:r>
+      <w:r>
+        <w:rPr>
+          <w:rFonts w:ascii="Times New Roman" w:eastAsia="標楷體" w:hAnsi="Times New Roman" w:cs="Times New Roman" w:hint="eastAsia"/>
+        </w:rPr>
+        <w:t>t</w:t>
+      </w:r>
+      <w:r>
+        <w:rPr>
+          <w:rFonts w:ascii="Times New Roman" w:eastAsia="標楷體" w:hAnsi="Times New Roman" w:cs="Times New Roman"/>
+        </w:rPr>
+        <w:t>ail</w:t>
+      </w:r>
+      <w:r>
+        <w:rPr>
+          <w:rFonts w:ascii="Times New Roman" w:eastAsia="標楷體" w:hAnsi="Times New Roman" w:cs="Times New Roman" w:hint="eastAsia"/>
+        </w:rPr>
+        <w:t>大所以會掉入</w:t>
+      </w:r>
+      <w:proofErr w:type="gramStart"/>
+      <w:r>
+        <w:rPr>
+          <w:rFonts w:ascii="Times New Roman" w:eastAsia="標楷體" w:hAnsi="Times New Roman" w:cs="Times New Roman" w:hint="eastAsia"/>
+        </w:rPr>
+        <w:t>迴</w:t>
+      </w:r>
+      <w:proofErr w:type="gramEnd"/>
+      <w:r>
+        <w:rPr>
+          <w:rFonts w:ascii="Times New Roman" w:eastAsia="標楷體" w:hAnsi="Times New Roman" w:cs="Times New Roman" w:hint="eastAsia"/>
+        </w:rPr>
+        <w:t>圈。</w:t>
+      </w:r>
+    </w:p>
+    <w:p>
+      <w:pPr>
+        <w:pStyle w:val="Default"/>
+        <w:rPr>
+          <w:rFonts w:ascii="Times New Roman" w:eastAsia="標楷體" w:hAnsi="Times New Roman" w:cs="Times New Roman"/>
+        </w:rPr>
+      </w:pPr>
+    </w:p>
+    <w:p>
+      <w:pPr>
+        <w:pStyle w:val="Default"/>
+        <w:rPr>
+          <w:rFonts w:ascii="Times New Roman" w:eastAsia="標楷體" w:hAnsi="Times New Roman" w:cs="Times New Roman" w:hint="eastAsia"/>
+        </w:rPr>
+      </w:pPr>
+      <w:r>
+        <w:t xml:space="preserve">為了讓 X </w:t>
+      </w:r>
+      <w:proofErr w:type="gramStart"/>
+      <w:r>
+        <w:t>軸不反映</w:t>
+      </w:r>
+      <w:proofErr w:type="gramEnd"/>
+      <w:r>
+        <w:t>實際數字量的大小，而是讓每個數據點之間的間隔相同</w:t>
+      </w:r>
+    </w:p>
+    <w:p>
+      <w:pPr>
+        <w:pStyle w:val="Default"/>
+        <w:rPr>
+          <w:rFonts w:ascii="Times New Roman" w:eastAsia="標楷體" w:hAnsi="Times New Roman" w:cs="Times New Roman"/>
         </w:rPr>
       </w:pPr>
     </w:p>
@@ -2083,8 +2288,58 @@
 </w:document>
 </file>
 
+<file path=word/endnotes.xml><?xml version="1.0" encoding="utf-8"?>
+<w:endnotes xmlns:wpc="http://schemas.microsoft.com/office/word/2010/wordprocessingCanvas" xmlns:cx="http://schemas.microsoft.com/office/drawing/2014/chartex" xmlns:cx1="http://schemas.microsoft.com/office/drawing/2015/9/8/chartex" xmlns:cx2="http://schemas.microsoft.com/office/drawing/2015/10/21/chartex" xmlns:cx3="http://schemas.microsoft.com/office/drawing/2016/5/9/chartex" xmlns:cx4="http://schemas.microsoft.com/office/drawing/2016/5/10/chartex" xmlns:cx5="http://schemas.microsoft.com/office/drawing/2016/5/11/chartex" xmlns:cx6="http://schemas.microsoft.com/office/drawing/2016/5/12/chartex" xmlns:cx7="http://schemas.microsoft.com/office/drawing/2016/5/13/chartex" xmlns:cx8="http://schemas.microsoft.com/office/drawing/2016/5/14/chartex" xmlns:mc="http://schemas.openxmlformats.org/markup-compatibility/2006" xmlns:aink="http://schemas.microsoft.com/office/drawing/2016/ink" xmlns:am3d="http://schemas.microsoft.com/office/drawing/2017/model3d" xmlns:o="urn:schemas-microsoft-com:office:office" xmlns:r="http://schemas.openxmlformats.org/officeDocument/2006/relationships" xmlns:m="http://schemas.openxmlformats.org/officeDocument/2006/math" xmlns:v="urn:schemas-microsoft-com:vml" xmlns:wp14="http://schemas.microsoft.com/office/word/2010/wordprocessingDrawing" xmlns:wp="http://schemas.openxmlformats.org/drawingml/2006/wordprocessingDrawing" xmlns:w10="urn:schemas-microsoft-com:office:word" xmlns:w="http://schemas.openxmlformats.org/wordprocessingml/2006/main" xmlns:w14="http://schemas.microsoft.com/office/word/2010/wordml" xmlns:w15="http://schemas.microsoft.com/office/word/2012/wordml" xmlns:w16cex="http://schemas.microsoft.com/office/word/2018/wordml/cex" xmlns:w16cid="http://schemas.microsoft.com/office/word/2016/wordml/cid" xmlns:w16="http://schemas.microsoft.com/office/word/2018/wordml" xmlns:w16sdtdh="http://schemas.microsoft.com/office/word/2020/wordml/sdtdatahash" xmlns:w16se="http://schemas.microsoft.com/office/word/2015/wordml/symex" xmlns:wpg="http://schemas.microsoft.com/office/word/2010/wordprocessingGroup" xmlns:wpi="http://schemas.microsoft.com/office/word/2010/wordprocessingInk" xmlns:wne="http://schemas.microsoft.com/office/word/2006/wordml" xmlns:wps="http://schemas.microsoft.com/office/word/2010/wordprocessingShape" mc:Ignorable="w14 w15 w16se w16cid w16 w16cex w16sdtdh wp14">
+  <w:endnote w:type="separator" w:id="-1">
+    <w:p>
+      <w:pPr>
+        <w:spacing w:after="0" w:line="240" w:lineRule="auto"/>
+      </w:pPr>
+      <w:r>
+        <w:separator/>
+      </w:r>
+    </w:p>
+  </w:endnote>
+  <w:endnote w:type="continuationSeparator" w:id="0">
+    <w:p>
+      <w:pPr>
+        <w:spacing w:after="0" w:line="240" w:lineRule="auto"/>
+      </w:pPr>
+      <w:r>
+        <w:continuationSeparator/>
+      </w:r>
+    </w:p>
+  </w:endnote>
+</w:endnotes>
+</file>
+
+<file path=word/footnotes.xml><?xml version="1.0" encoding="utf-8"?>
+<w:footnotes xmlns:wpc="http://schemas.microsoft.com/office/word/2010/wordprocessingCanvas" xmlns:cx="http://schemas.microsoft.com/office/drawing/2014/chartex" xmlns:cx1="http://schemas.microsoft.com/office/drawing/2015/9/8/chartex" xmlns:cx2="http://schemas.microsoft.com/office/drawing/2015/10/21/chartex" xmlns:cx3="http://schemas.microsoft.com/office/drawing/2016/5/9/chartex" xmlns:cx4="http://schemas.microsoft.com/office/drawing/2016/5/10/chartex" xmlns:cx5="http://schemas.microsoft.com/office/drawing/2016/5/11/chartex" xmlns:cx6="http://schemas.microsoft.com/office/drawing/2016/5/12/chartex" xmlns:cx7="http://schemas.microsoft.com/office/drawing/2016/5/13/chartex" xmlns:cx8="http://schemas.microsoft.com/office/drawing/2016/5/14/chartex" xmlns:mc="http://schemas.openxmlformats.org/markup-compatibility/2006" xmlns:aink="http://schemas.microsoft.com/office/drawing/2016/ink" xmlns:am3d="http://schemas.microsoft.com/office/drawing/2017/model3d" xmlns:o="urn:schemas-microsoft-com:office:office" xmlns:r="http://schemas.openxmlformats.org/officeDocument/2006/relationships" xmlns:m="http://schemas.openxmlformats.org/officeDocument/2006/math" xmlns:v="urn:schemas-microsoft-com:vml" xmlns:wp14="http://schemas.microsoft.com/office/word/2010/wordprocessingDrawing" xmlns:wp="http://schemas.openxmlformats.org/drawingml/2006/wordprocessingDrawing" xmlns:w10="urn:schemas-microsoft-com:office:word" xmlns:w="http://schemas.openxmlformats.org/wordprocessingml/2006/main" xmlns:w14="http://schemas.microsoft.com/office/word/2010/wordml" xmlns:w15="http://schemas.microsoft.com/office/word/2012/wordml" xmlns:w16cex="http://schemas.microsoft.com/office/word/2018/wordml/cex" xmlns:w16cid="http://schemas.microsoft.com/office/word/2016/wordml/cid" xmlns:w16="http://schemas.microsoft.com/office/word/2018/wordml" xmlns:w16sdtdh="http://schemas.microsoft.com/office/word/2020/wordml/sdtdatahash" xmlns:w16se="http://schemas.microsoft.com/office/word/2015/wordml/symex" xmlns:wpg="http://schemas.microsoft.com/office/word/2010/wordprocessingGroup" xmlns:wpi="http://schemas.microsoft.com/office/word/2010/wordprocessingInk" xmlns:wne="http://schemas.microsoft.com/office/word/2006/wordml" xmlns:wps="http://schemas.microsoft.com/office/word/2010/wordprocessingShape" mc:Ignorable="w14 w15 w16se w16cid w16 w16cex w16sdtdh wp14">
+  <w:footnote w:type="separator" w:id="-1">
+    <w:p>
+      <w:pPr>
+        <w:spacing w:after="0" w:line="240" w:lineRule="auto"/>
+      </w:pPr>
+      <w:r>
+        <w:separator/>
+      </w:r>
+    </w:p>
+  </w:footnote>
+  <w:footnote w:type="continuationSeparator" w:id="0">
+    <w:p>
+      <w:pPr>
+        <w:spacing w:after="0" w:line="240" w:lineRule="auto"/>
+      </w:pPr>
+      <w:r>
+        <w:continuationSeparator/>
+      </w:r>
+    </w:p>
+  </w:footnote>
+</w:footnotes>
+</file>
+
 <file path=word/numbering.xml><?xml version="1.0" encoding="utf-8"?>
-<w:numbering xmlns:wpc="http://schemas.microsoft.com/office/word/2010/wordprocessingCanvas" xmlns:cx="http://schemas.microsoft.com/office/drawing/2014/chartex" xmlns:mc="http://schemas.openxmlformats.org/markup-compatibility/2006" xmlns:o="urn:schemas-microsoft-com:office:office" xmlns:r="http://schemas.openxmlformats.org/officeDocument/2006/relationships" xmlns:m="http://schemas.openxmlformats.org/officeDocument/2006/math" xmlns:v="urn:schemas-microsoft-com:vml" xmlns:wp14="http://schemas.microsoft.com/office/word/2010/wordprocessingDrawing" xmlns:wp="http://schemas.openxmlformats.org/drawingml/2006/wordprocessingDrawing" xmlns:w10="urn:schemas-microsoft-com:office:word" xmlns:w="http://schemas.openxmlformats.org/wordprocessingml/2006/main" xmlns:w14="http://schemas.microsoft.com/office/word/2010/wordml" xmlns:w15="http://schemas.microsoft.com/office/word/2012/wordml" xmlns:w16se="http://schemas.microsoft.com/office/word/2015/wordml/symex" xmlns:wpg="http://schemas.microsoft.com/office/word/2010/wordprocessingGroup" xmlns:wpi="http://schemas.microsoft.com/office/word/2010/wordprocessingInk" xmlns:wne="http://schemas.microsoft.com/office/word/2006/wordml" xmlns:wps="http://schemas.microsoft.com/office/word/2010/wordprocessingShape" mc:Ignorable="w14 w15 w16se wp14">
+<w:numbering xmlns:wpc="http://schemas.microsoft.com/office/word/2010/wordprocessingCanvas" xmlns:cx="http://schemas.microsoft.com/office/drawing/2014/chartex" xmlns:cx1="http://schemas.microsoft.com/office/drawing/2015/9/8/chartex" xmlns:cx2="http://schemas.microsoft.com/office/drawing/2015/10/21/chartex" xmlns:cx3="http://schemas.microsoft.com/office/drawing/2016/5/9/chartex" xmlns:cx4="http://schemas.microsoft.com/office/drawing/2016/5/10/chartex" xmlns:cx5="http://schemas.microsoft.com/office/drawing/2016/5/11/chartex" xmlns:cx6="http://schemas.microsoft.com/office/drawing/2016/5/12/chartex" xmlns:cx7="http://schemas.microsoft.com/office/drawing/2016/5/13/chartex" xmlns:cx8="http://schemas.microsoft.com/office/drawing/2016/5/14/chartex" xmlns:mc="http://schemas.openxmlformats.org/markup-compatibility/2006" xmlns:aink="http://schemas.microsoft.com/office/drawing/2016/ink" xmlns:am3d="http://schemas.microsoft.com/office/drawing/2017/model3d" xmlns:o="urn:schemas-microsoft-com:office:office" xmlns:r="http://schemas.openxmlformats.org/officeDocument/2006/relationships" xmlns:m="http://schemas.openxmlformats.org/officeDocument/2006/math" xmlns:v="urn:schemas-microsoft-com:vml" xmlns:wp14="http://schemas.microsoft.com/office/word/2010/wordprocessingDrawing" xmlns:wp="http://schemas.openxmlformats.org/drawingml/2006/wordprocessingDrawing" xmlns:w10="urn:schemas-microsoft-com:office:word" xmlns:w="http://schemas.openxmlformats.org/wordprocessingml/2006/main" xmlns:w14="http://schemas.microsoft.com/office/word/2010/wordml" xmlns:w15="http://schemas.microsoft.com/office/word/2012/wordml" xmlns:w16cex="http://schemas.microsoft.com/office/word/2018/wordml/cex" xmlns:w16cid="http://schemas.microsoft.com/office/word/2016/wordml/cid" xmlns:w16="http://schemas.microsoft.com/office/word/2018/wordml" xmlns:w16sdtdh="http://schemas.microsoft.com/office/word/2020/wordml/sdtdatahash" xmlns:w16se="http://schemas.microsoft.com/office/word/2015/wordml/symex" xmlns:wpg="http://schemas.microsoft.com/office/word/2010/wordprocessingGroup" xmlns:wpi="http://schemas.microsoft.com/office/word/2010/wordprocessingInk" xmlns:wne="http://schemas.microsoft.com/office/word/2006/wordml" xmlns:wps="http://schemas.microsoft.com/office/word/2010/wordprocessingShape" mc:Ignorable="w14 w15 w16se w16cid w16 w16cex w16sdtdh wp14">
   <w:abstractNum w:abstractNumId="0" w15:restartNumberingAfterBreak="0">
     <w:nsid w:val="4BAC5792"/>
     <w:multiLevelType w:val="hybridMultilevel"/>
@@ -2602,7 +2857,7 @@
 </file>
 
 <file path=word/styles.xml><?xml version="1.0" encoding="utf-8"?>
-<w:styles xmlns:mc="http://schemas.openxmlformats.org/markup-compatibility/2006" xmlns:r="http://schemas.openxmlformats.org/officeDocument/2006/relationships" xmlns:w="http://schemas.openxmlformats.org/wordprocessingml/2006/main" xmlns:w14="http://schemas.microsoft.com/office/word/2010/wordml" xmlns:w15="http://schemas.microsoft.com/office/word/2012/wordml" xmlns:w16se="http://schemas.microsoft.com/office/word/2015/wordml/symex" mc:Ignorable="w14 w15 w16se">
+<w:styles xmlns:mc="http://schemas.openxmlformats.org/markup-compatibility/2006" xmlns:r="http://schemas.openxmlformats.org/officeDocument/2006/relationships" xmlns:w="http://schemas.openxmlformats.org/wordprocessingml/2006/main" xmlns:w14="http://schemas.microsoft.com/office/word/2010/wordml" xmlns:w15="http://schemas.microsoft.com/office/word/2012/wordml" xmlns:w16cex="http://schemas.microsoft.com/office/word/2018/wordml/cex" xmlns:w16cid="http://schemas.microsoft.com/office/word/2016/wordml/cid" xmlns:w16="http://schemas.microsoft.com/office/word/2018/wordml" xmlns:w16sdtdh="http://schemas.microsoft.com/office/word/2020/wordml/sdtdatahash" xmlns:w16se="http://schemas.microsoft.com/office/word/2015/wordml/symex" mc:Ignorable="w14 w15 w16se w16cid w16 w16cex w16sdtdh">
   <w:docDefaults>
     <w:rPrDefault>
       <w:rPr>
@@ -2618,7 +2873,7 @@
       </w:pPr>
     </w:pPrDefault>
   </w:docDefaults>
-  <w:latentStyles w:defLockedState="0" w:defUIPriority="99" w:defSemiHidden="0" w:defUnhideWhenUsed="0" w:defQFormat="0" w:count="371">
+  <w:latentStyles w:defLockedState="0" w:defUIPriority="99" w:defSemiHidden="0" w:defUnhideWhenUsed="0" w:defQFormat="0" w:count="376">
     <w:lsdException w:name="Normal" w:uiPriority="0" w:qFormat="1"/>
     <w:lsdException w:name="heading 1" w:uiPriority="9" w:qFormat="1"/>
     <w:lsdException w:name="heading 2" w:semiHidden="1" w:uiPriority="9" w:unhideWhenUsed="1" w:qFormat="1"/>
@@ -2724,7 +2979,6 @@
     <w:lsdException w:name="HTML Sample" w:semiHidden="1" w:unhideWhenUsed="1"/>
     <w:lsdException w:name="HTML Typewriter" w:semiHidden="1" w:unhideWhenUsed="1"/>
     <w:lsdException w:name="HTML Variable" w:semiHidden="1" w:unhideWhenUsed="1"/>
-    <w:lsdException w:name="Normal Table" w:semiHidden="1" w:unhideWhenUsed="1"/>
     <w:lsdException w:name="annotation subject" w:semiHidden="1" w:unhideWhenUsed="1"/>
     <w:lsdException w:name="No List" w:semiHidden="1" w:unhideWhenUsed="1"/>
     <w:lsdException w:name="Outline List 1" w:semiHidden="1" w:unhideWhenUsed="1"/>
@@ -2767,11 +3021,8 @@
     <w:lsdException w:name="Table Contemporary" w:semiHidden="1" w:unhideWhenUsed="1"/>
     <w:lsdException w:name="Table Elegant" w:semiHidden="1" w:unhideWhenUsed="1"/>
     <w:lsdException w:name="Table Professional" w:semiHidden="1" w:unhideWhenUsed="1"/>
-    <w:lsdException w:name="Table Subtle 1" w:semiHidden="1" w:unhideWhenUsed="1"/>
     <w:lsdException w:name="Table Subtle 2" w:semiHidden="1" w:unhideWhenUsed="1"/>
     <w:lsdException w:name="Table Web 1" w:semiHidden="1" w:unhideWhenUsed="1"/>
-    <w:lsdException w:name="Table Web 2" w:semiHidden="1" w:unhideWhenUsed="1"/>
-    <w:lsdException w:name="Table Web 3" w:semiHidden="1" w:unhideWhenUsed="1"/>
     <w:lsdException w:name="Balloon Text" w:semiHidden="1" w:unhideWhenUsed="1"/>
     <w:lsdException w:name="Table Grid" w:uiPriority="39"/>
     <w:lsdException w:name="Table Theme" w:semiHidden="1" w:unhideWhenUsed="1"/>
@@ -2990,18 +3241,23 @@
     <w:lsdException w:name="List Table 5 Dark Accent 6" w:uiPriority="50"/>
     <w:lsdException w:name="List Table 6 Colorful Accent 6" w:uiPriority="51"/>
     <w:lsdException w:name="List Table 7 Colorful Accent 6" w:uiPriority="52"/>
+    <w:lsdException w:name="Mention" w:semiHidden="1" w:unhideWhenUsed="1"/>
+    <w:lsdException w:name="Smart Hyperlink" w:semiHidden="1" w:unhideWhenUsed="1"/>
+    <w:lsdException w:name="Hashtag" w:semiHidden="1" w:unhideWhenUsed="1"/>
+    <w:lsdException w:name="Unresolved Mention" w:semiHidden="1" w:unhideWhenUsed="1"/>
+    <w:lsdException w:name="Smart Link" w:semiHidden="1" w:unhideWhenUsed="1"/>
   </w:latentStyles>
-  <w:style w:type="paragraph" w:default="1" w:styleId="Normal">
+  <w:style w:type="paragraph" w:default="1" w:styleId="a">
     <w:name w:val="Normal"/>
     <w:qFormat/>
   </w:style>
-  <w:style w:type="character" w:default="1" w:styleId="DefaultParagraphFont">
+  <w:style w:type="character" w:default="1" w:styleId="a0">
     <w:name w:val="Default Paragraph Font"/>
     <w:uiPriority w:val="1"/>
     <w:semiHidden/>
     <w:unhideWhenUsed/>
   </w:style>
-  <w:style w:type="table" w:default="1" w:styleId="TableNormal">
+  <w:style w:type="table" w:default="1" w:styleId="a1">
     <w:name w:val="Normal Table"/>
     <w:uiPriority w:val="99"/>
     <w:semiHidden/>
@@ -3016,7 +3272,7 @@
       </w:tblCellMar>
     </w:tblPr>
   </w:style>
-  <w:style w:type="numbering" w:default="1" w:styleId="NoList">
+  <w:style w:type="numbering" w:default="1" w:styleId="a2">
     <w:name w:val="No List"/>
     <w:uiPriority w:val="99"/>
     <w:semiHidden/>
@@ -3038,14 +3294,74 @@
       <w:szCs w:val="24"/>
     </w:rPr>
   </w:style>
-  <w:style w:type="character" w:styleId="PlaceholderText">
+  <w:style w:type="character" w:styleId="a3">
     <w:name w:val="Placeholder Text"/>
-    <w:basedOn w:val="DefaultParagraphFont"/>
+    <w:basedOn w:val="a0"/>
     <w:uiPriority w:val="99"/>
     <w:semiHidden/>
     <w:rsid w:val="00B46471"/>
     <w:rPr>
       <w:color w:val="808080"/>
+    </w:rPr>
+  </w:style>
+  <w:style w:type="paragraph" w:styleId="a4">
+    <w:name w:val="header"/>
+    <w:basedOn w:val="a"/>
+    <w:link w:val="a5"/>
+    <w:uiPriority w:val="99"/>
+    <w:unhideWhenUsed/>
+    <w:rsid w:val="008E42BC"/>
+    <w:pPr>
+      <w:tabs>
+        <w:tab w:val="center" w:pos="4153"/>
+        <w:tab w:val="right" w:pos="8306"/>
+      </w:tabs>
+      <w:snapToGrid w:val="0"/>
+    </w:pPr>
+    <w:rPr>
+      <w:sz w:val="20"/>
+      <w:szCs w:val="20"/>
+    </w:rPr>
+  </w:style>
+  <w:style w:type="character" w:customStyle="1" w:styleId="a5">
+    <w:name w:val="頁首 字元"/>
+    <w:basedOn w:val="a0"/>
+    <w:link w:val="a4"/>
+    <w:uiPriority w:val="99"/>
+    <w:rsid w:val="008E42BC"/>
+    <w:rPr>
+      <w:sz w:val="20"/>
+      <w:szCs w:val="20"/>
+    </w:rPr>
+  </w:style>
+  <w:style w:type="paragraph" w:styleId="a6">
+    <w:name w:val="footer"/>
+    <w:basedOn w:val="a"/>
+    <w:link w:val="a7"/>
+    <w:uiPriority w:val="99"/>
+    <w:unhideWhenUsed/>
+    <w:rsid w:val="008E42BC"/>
+    <w:pPr>
+      <w:tabs>
+        <w:tab w:val="center" w:pos="4153"/>
+        <w:tab w:val="right" w:pos="8306"/>
+      </w:tabs>
+      <w:snapToGrid w:val="0"/>
+    </w:pPr>
+    <w:rPr>
+      <w:sz w:val="20"/>
+      <w:szCs w:val="20"/>
+    </w:rPr>
+  </w:style>
+  <w:style w:type="character" w:customStyle="1" w:styleId="a7">
+    <w:name w:val="頁尾 字元"/>
+    <w:basedOn w:val="a0"/>
+    <w:link w:val="a6"/>
+    <w:uiPriority w:val="99"/>
+    <w:rsid w:val="008E42BC"/>
+    <w:rPr>
+      <w:sz w:val="20"/>
+      <w:szCs w:val="20"/>
     </w:rPr>
   </w:style>
 </w:styles>

</xml_diff>